<commit_message>
ML lab 3 and Java Modification
</commit_message>
<xml_diff>
--- a/5th Sem/ML/21BCS8129 - Worksheet-2.docx
+++ b/5th Sem/ML/21BCS8129 - Worksheet-2.docx
@@ -570,20 +570,8 @@
           <w:szCs w:val="28"/>
           <w:lang w:val="en-IN"/>
         </w:rPr>
-        <w:t xml:space="preserve">, seaborn, </w:t>
-      </w:r>
-      <w:proofErr w:type="spellStart"/>
-      <w:r>
-        <w:rPr>
-          <w:rFonts w:ascii="Times New Roman" w:hAnsi="Times New Roman"/>
-          <w:bCs/>
-          <w:sz w:val="28"/>
-          <w:szCs w:val="28"/>
-          <w:lang w:val="en-IN"/>
-        </w:rPr>
-        <w:t>plotly</w:t>
-      </w:r>
-      <w:proofErr w:type="spellEnd"/>
+        <w:t>, seaborn, plotly</w:t>
+      </w:r>
     </w:p>
     <w:p>
       <w:pPr>
@@ -759,7 +747,6 @@
         </w:rPr>
         <w:t xml:space="preserve"> </w:t>
       </w:r>
-      <w:proofErr w:type="spellStart"/>
       <w:proofErr w:type="gramStart"/>
       <w:r>
         <w:rPr>
@@ -771,7 +758,6 @@
         </w:rPr>
         <w:t>google.colab</w:t>
       </w:r>
-      <w:proofErr w:type="spellEnd"/>
       <w:proofErr w:type="gramEnd"/>
       <w:r>
         <w:rPr>
@@ -816,7 +802,6 @@
           <w:lang w:val="en-IN" w:eastAsia="en-IN"/>
         </w:rPr>
       </w:pPr>
-      <w:proofErr w:type="spellStart"/>
       <w:proofErr w:type="gramStart"/>
       <w:r>
         <w:rPr>
@@ -828,7 +813,6 @@
         </w:rPr>
         <w:t>drive.mount</w:t>
       </w:r>
-      <w:proofErr w:type="spellEnd"/>
       <w:proofErr w:type="gramEnd"/>
       <w:r>
         <w:rPr>
@@ -1002,7 +986,6 @@
         </w:rPr>
         <w:t xml:space="preserve"> = </w:t>
       </w:r>
-      <w:proofErr w:type="spellStart"/>
       <w:proofErr w:type="gramStart"/>
       <w:r>
         <w:rPr>
@@ -1045,7 +1028,6 @@
         </w:rPr>
         <w:t>_csv</w:t>
       </w:r>
-      <w:proofErr w:type="spellEnd"/>
       <w:r>
         <w:rPr>
           <w:rFonts w:ascii="Consolas" w:eastAsia="Times New Roman" w:hAnsi="Consolas" w:cs="Times New Roman"/>
@@ -1064,29 +1046,7 @@
           <w:szCs w:val="21"/>
           <w:lang w:val="en-IN" w:eastAsia="en-IN"/>
         </w:rPr>
-        <w:t>"/content/drive/</w:t>
-      </w:r>
-      <w:proofErr w:type="spellStart"/>
-      <w:r>
-        <w:rPr>
-          <w:rFonts w:ascii="Consolas" w:eastAsia="Times New Roman" w:hAnsi="Consolas" w:cs="Times New Roman"/>
-          <w:color w:val="CE9178"/>
-          <w:sz w:val="21"/>
-          <w:szCs w:val="21"/>
-          <w:lang w:val="en-IN" w:eastAsia="en-IN"/>
-        </w:rPr>
-        <w:t>MyDrive</w:t>
-      </w:r>
-      <w:proofErr w:type="spellEnd"/>
-      <w:r>
-        <w:rPr>
-          <w:rFonts w:ascii="Consolas" w:eastAsia="Times New Roman" w:hAnsi="Consolas" w:cs="Times New Roman"/>
-          <w:color w:val="CE9178"/>
-          <w:sz w:val="21"/>
-          <w:szCs w:val="21"/>
-          <w:lang w:val="en-IN" w:eastAsia="en-IN"/>
-        </w:rPr>
-        <w:t>/Data/Students_data.csv"</w:t>
+        <w:t>"/content/drive/MyDrive/Data/Students_data.csv"</w:t>
       </w:r>
       <w:r>
         <w:rPr>
@@ -1124,7 +1084,6 @@
           <w:lang w:val="en-IN" w:eastAsia="en-IN"/>
         </w:rPr>
       </w:pPr>
-      <w:proofErr w:type="spellStart"/>
       <w:proofErr w:type="gramStart"/>
       <w:r>
         <w:rPr>
@@ -1156,7 +1115,6 @@
         </w:rPr>
         <w:t>head</w:t>
       </w:r>
-      <w:proofErr w:type="spellEnd"/>
       <w:proofErr w:type="gramEnd"/>
       <w:r>
         <w:rPr>
@@ -1214,7 +1172,6 @@
           <w:lang w:val="en-IN" w:eastAsia="en-IN"/>
         </w:rPr>
       </w:pPr>
-      <w:proofErr w:type="spellStart"/>
       <w:proofErr w:type="gramStart"/>
       <w:r>
         <w:rPr>
@@ -1246,7 +1203,6 @@
         </w:rPr>
         <w:t>tail</w:t>
       </w:r>
-      <w:proofErr w:type="spellEnd"/>
       <w:proofErr w:type="gramEnd"/>
       <w:r>
         <w:rPr>
@@ -1304,7 +1260,6 @@
         </w:rPr>
         <w:t xml:space="preserve"> </w:t>
       </w:r>
-      <w:proofErr w:type="spellStart"/>
       <w:proofErr w:type="gramStart"/>
       <w:r>
         <w:rPr>
@@ -1336,7 +1291,6 @@
         </w:rPr>
         <w:t>pyplot</w:t>
       </w:r>
-      <w:proofErr w:type="spellEnd"/>
       <w:proofErr w:type="gramEnd"/>
       <w:r>
         <w:rPr>
@@ -1368,7 +1322,6 @@
         </w:rPr>
         <w:t xml:space="preserve"> </w:t>
       </w:r>
-      <w:proofErr w:type="spellStart"/>
       <w:r>
         <w:rPr>
           <w:rFonts w:ascii="Consolas" w:eastAsia="Times New Roman" w:hAnsi="Consolas" w:cs="Times New Roman"/>
@@ -1379,7 +1332,6 @@
         </w:rPr>
         <w:t>plt</w:t>
       </w:r>
-      <w:proofErr w:type="spellEnd"/>
     </w:p>
     <w:p>
       <w:pPr>
@@ -1406,7 +1358,6 @@
           <w:lang w:val="en-IN" w:eastAsia="en-IN"/>
         </w:rPr>
       </w:pPr>
-      <w:proofErr w:type="spellStart"/>
       <w:proofErr w:type="gramStart"/>
       <w:r>
         <w:rPr>
@@ -1438,7 +1389,6 @@
         </w:rPr>
         <w:t>scatter</w:t>
       </w:r>
-      <w:proofErr w:type="spellEnd"/>
       <w:proofErr w:type="gramEnd"/>
       <w:r>
         <w:rPr>
@@ -1543,7 +1493,6 @@
           <w:lang w:val="en-IN" w:eastAsia="en-IN"/>
         </w:rPr>
       </w:pPr>
-      <w:proofErr w:type="spellStart"/>
       <w:proofErr w:type="gramStart"/>
       <w:r>
         <w:rPr>
@@ -1575,7 +1524,6 @@
         </w:rPr>
         <w:t>title</w:t>
       </w:r>
-      <w:proofErr w:type="spellEnd"/>
       <w:proofErr w:type="gramEnd"/>
       <w:r>
         <w:rPr>
@@ -1620,7 +1568,6 @@
           <w:lang w:val="en-IN" w:eastAsia="en-IN"/>
         </w:rPr>
       </w:pPr>
-      <w:proofErr w:type="spellStart"/>
       <w:proofErr w:type="gramStart"/>
       <w:r>
         <w:rPr>
@@ -1652,7 +1599,6 @@
         </w:rPr>
         <w:t>xlabel</w:t>
       </w:r>
-      <w:proofErr w:type="spellEnd"/>
       <w:proofErr w:type="gramEnd"/>
       <w:r>
         <w:rPr>
@@ -1697,7 +1643,6 @@
           <w:lang w:val="en-IN" w:eastAsia="en-IN"/>
         </w:rPr>
       </w:pPr>
-      <w:proofErr w:type="spellStart"/>
       <w:proofErr w:type="gramStart"/>
       <w:r>
         <w:rPr>
@@ -1729,7 +1674,6 @@
         </w:rPr>
         <w:t>ylabel</w:t>
       </w:r>
-      <w:proofErr w:type="spellEnd"/>
       <w:proofErr w:type="gramEnd"/>
       <w:r>
         <w:rPr>
@@ -1774,7 +1718,6 @@
           <w:lang w:val="en-IN" w:eastAsia="en-IN"/>
         </w:rPr>
       </w:pPr>
-      <w:proofErr w:type="spellStart"/>
       <w:proofErr w:type="gramStart"/>
       <w:r>
         <w:rPr>
@@ -1806,7 +1749,6 @@
         </w:rPr>
         <w:t>show</w:t>
       </w:r>
-      <w:proofErr w:type="spellEnd"/>
       <w:proofErr w:type="gramEnd"/>
       <w:r>
         <w:rPr>
@@ -2099,7 +2041,6 @@
           <w:lang w:val="en-IN" w:eastAsia="en-IN"/>
         </w:rPr>
       </w:pPr>
-      <w:proofErr w:type="spellStart"/>
       <w:proofErr w:type="gramStart"/>
       <w:r>
         <w:rPr>
@@ -2131,7 +2072,6 @@
         </w:rPr>
         <w:t>title</w:t>
       </w:r>
-      <w:proofErr w:type="spellEnd"/>
       <w:proofErr w:type="gramEnd"/>
       <w:r>
         <w:rPr>
@@ -2176,7 +2116,6 @@
           <w:lang w:val="en-IN" w:eastAsia="en-IN"/>
         </w:rPr>
       </w:pPr>
-      <w:proofErr w:type="spellStart"/>
       <w:proofErr w:type="gramStart"/>
       <w:r>
         <w:rPr>
@@ -2208,7 +2147,6 @@
         </w:rPr>
         <w:t>xlabel</w:t>
       </w:r>
-      <w:proofErr w:type="spellEnd"/>
       <w:proofErr w:type="gramEnd"/>
       <w:r>
         <w:rPr>
@@ -2253,7 +2191,6 @@
           <w:lang w:val="en-IN" w:eastAsia="en-IN"/>
         </w:rPr>
       </w:pPr>
-      <w:proofErr w:type="spellStart"/>
       <w:proofErr w:type="gramStart"/>
       <w:r>
         <w:rPr>
@@ -2285,7 +2222,6 @@
         </w:rPr>
         <w:t>ylabel</w:t>
       </w:r>
-      <w:proofErr w:type="spellEnd"/>
       <w:proofErr w:type="gramEnd"/>
       <w:r>
         <w:rPr>
@@ -2330,7 +2266,6 @@
           <w:lang w:val="en-IN" w:eastAsia="en-IN"/>
         </w:rPr>
       </w:pPr>
-      <w:proofErr w:type="spellStart"/>
       <w:proofErr w:type="gramStart"/>
       <w:r>
         <w:rPr>
@@ -2362,7 +2297,6 @@
         </w:rPr>
         <w:t>colorbar</w:t>
       </w:r>
-      <w:proofErr w:type="spellEnd"/>
       <w:proofErr w:type="gramEnd"/>
       <w:r>
         <w:rPr>
@@ -2387,7 +2321,6 @@
           <w:lang w:val="en-IN" w:eastAsia="en-IN"/>
         </w:rPr>
       </w:pPr>
-      <w:proofErr w:type="spellStart"/>
       <w:proofErr w:type="gramStart"/>
       <w:r>
         <w:rPr>
@@ -2419,7 +2352,6 @@
         </w:rPr>
         <w:t>show</w:t>
       </w:r>
-      <w:proofErr w:type="spellEnd"/>
       <w:proofErr w:type="gramEnd"/>
       <w:r>
         <w:rPr>
@@ -2457,7 +2389,6 @@
           <w:lang w:val="en-IN" w:eastAsia="en-IN"/>
         </w:rPr>
       </w:pPr>
-      <w:proofErr w:type="spellStart"/>
       <w:r>
         <w:rPr>
           <w:rFonts w:ascii="Consolas" w:eastAsia="Times New Roman" w:hAnsi="Consolas" w:cs="Times New Roman"/>
@@ -2489,7 +2420,6 @@
         </w:rPr>
         <w:t>bar</w:t>
       </w:r>
-      <w:proofErr w:type="spellEnd"/>
       <w:r>
         <w:rPr>
           <w:rFonts w:ascii="Consolas" w:eastAsia="Times New Roman" w:hAnsi="Consolas" w:cs="Times New Roman"/>
@@ -2595,7 +2525,6 @@
           <w:lang w:val="en-IN" w:eastAsia="en-IN"/>
         </w:rPr>
       </w:pPr>
-      <w:proofErr w:type="spellStart"/>
       <w:proofErr w:type="gramStart"/>
       <w:r>
         <w:rPr>
@@ -2627,7 +2556,6 @@
         </w:rPr>
         <w:t>title</w:t>
       </w:r>
-      <w:proofErr w:type="spellEnd"/>
       <w:proofErr w:type="gramEnd"/>
       <w:r>
         <w:rPr>
@@ -2672,7 +2600,6 @@
           <w:lang w:val="en-IN" w:eastAsia="en-IN"/>
         </w:rPr>
       </w:pPr>
-      <w:proofErr w:type="spellStart"/>
       <w:proofErr w:type="gramStart"/>
       <w:r>
         <w:rPr>
@@ -2704,7 +2631,6 @@
         </w:rPr>
         <w:t>xlabel</w:t>
       </w:r>
-      <w:proofErr w:type="spellEnd"/>
       <w:proofErr w:type="gramEnd"/>
       <w:r>
         <w:rPr>
@@ -2749,7 +2675,6 @@
           <w:lang w:val="en-IN" w:eastAsia="en-IN"/>
         </w:rPr>
       </w:pPr>
-      <w:proofErr w:type="spellStart"/>
       <w:proofErr w:type="gramStart"/>
       <w:r>
         <w:rPr>
@@ -2781,7 +2706,6 @@
         </w:rPr>
         <w:t>ylabel</w:t>
       </w:r>
-      <w:proofErr w:type="spellEnd"/>
       <w:proofErr w:type="gramEnd"/>
       <w:r>
         <w:rPr>
@@ -2826,7 +2750,6 @@
           <w:lang w:val="en-IN" w:eastAsia="en-IN"/>
         </w:rPr>
       </w:pPr>
-      <w:proofErr w:type="spellStart"/>
       <w:proofErr w:type="gramStart"/>
       <w:r>
         <w:rPr>
@@ -2858,7 +2781,6 @@
         </w:rPr>
         <w:t>show</w:t>
       </w:r>
-      <w:proofErr w:type="spellEnd"/>
       <w:proofErr w:type="gramEnd"/>
       <w:r>
         <w:rPr>
@@ -2896,7 +2818,6 @@
           <w:lang w:val="en-IN" w:eastAsia="en-IN"/>
         </w:rPr>
       </w:pPr>
-      <w:proofErr w:type="spellStart"/>
       <w:proofErr w:type="gramStart"/>
       <w:r>
         <w:rPr>
@@ -2928,7 +2849,6 @@
         </w:rPr>
         <w:t>hist</w:t>
       </w:r>
-      <w:proofErr w:type="spellEnd"/>
       <w:proofErr w:type="gramEnd"/>
       <w:r>
         <w:rPr>
@@ -2993,7 +2913,6 @@
           <w:lang w:val="en-IN" w:eastAsia="en-IN"/>
         </w:rPr>
       </w:pPr>
-      <w:proofErr w:type="spellStart"/>
       <w:proofErr w:type="gramStart"/>
       <w:r>
         <w:rPr>
@@ -3025,7 +2944,6 @@
         </w:rPr>
         <w:t>title</w:t>
       </w:r>
-      <w:proofErr w:type="spellEnd"/>
       <w:proofErr w:type="gramEnd"/>
       <w:r>
         <w:rPr>
@@ -3070,7 +2988,6 @@
           <w:lang w:val="en-IN" w:eastAsia="en-IN"/>
         </w:rPr>
       </w:pPr>
-      <w:proofErr w:type="spellStart"/>
       <w:proofErr w:type="gramStart"/>
       <w:r>
         <w:rPr>
@@ -3102,7 +3019,6 @@
         </w:rPr>
         <w:t>show</w:t>
       </w:r>
-      <w:proofErr w:type="spellEnd"/>
       <w:proofErr w:type="gramEnd"/>
       <w:r>
         <w:rPr>
@@ -3180,7 +3096,6 @@
         </w:rPr>
         <w:t xml:space="preserve"> </w:t>
       </w:r>
-      <w:proofErr w:type="spellStart"/>
       <w:r>
         <w:rPr>
           <w:rFonts w:ascii="Consolas" w:eastAsia="Times New Roman" w:hAnsi="Consolas" w:cs="Times New Roman"/>
@@ -3191,7 +3106,6 @@
         </w:rPr>
         <w:t>sb</w:t>
       </w:r>
-      <w:proofErr w:type="spellEnd"/>
     </w:p>
     <w:p>
       <w:pPr>
@@ -3218,7 +3132,6 @@
           <w:lang w:val="en-IN" w:eastAsia="en-IN"/>
         </w:rPr>
       </w:pPr>
-      <w:proofErr w:type="spellStart"/>
       <w:proofErr w:type="gramStart"/>
       <w:r>
         <w:rPr>
@@ -3240,7 +3153,6 @@
         </w:rPr>
         <w:t>.scatterplot</w:t>
       </w:r>
-      <w:proofErr w:type="spellEnd"/>
       <w:proofErr w:type="gramEnd"/>
       <w:r>
         <w:rPr>
@@ -3280,9 +3192,38 @@
           <w:szCs w:val="21"/>
           <w:lang w:val="en-IN" w:eastAsia="en-IN"/>
         </w:rPr>
-        <w:t>'</w:t>
-      </w:r>
-      <w:proofErr w:type="spellStart"/>
+        <w:t>'race'</w:t>
+      </w:r>
+      <w:r>
+        <w:rPr>
+          <w:rFonts w:ascii="Consolas" w:eastAsia="Times New Roman" w:hAnsi="Consolas" w:cs="Times New Roman"/>
+          <w:color w:val="D4D4D4"/>
+          <w:sz w:val="21"/>
+          <w:szCs w:val="21"/>
+          <w:lang w:val="en-IN" w:eastAsia="en-IN"/>
+        </w:rPr>
+        <w:t>,</w:t>
+      </w:r>
+      <w:r>
+        <w:rPr>
+          <w:rFonts w:ascii="Consolas" w:eastAsia="Times New Roman" w:hAnsi="Consolas" w:cs="Times New Roman"/>
+          <w:color w:val="9CDCFE"/>
+          <w:sz w:val="21"/>
+          <w:szCs w:val="21"/>
+          <w:lang w:val="en-IN" w:eastAsia="en-IN"/>
+        </w:rPr>
+        <w:t>y</w:t>
+      </w:r>
+      <w:r>
+        <w:rPr>
+          <w:rFonts w:ascii="Consolas" w:eastAsia="Times New Roman" w:hAnsi="Consolas" w:cs="Times New Roman"/>
+          <w:color w:val="D4D4D4"/>
+          <w:sz w:val="21"/>
+          <w:szCs w:val="21"/>
+          <w:lang w:val="en-IN" w:eastAsia="en-IN"/>
+        </w:rPr>
+        <w:t>=</w:t>
+      </w:r>
       <w:r>
         <w:rPr>
           <w:rFonts w:ascii="Consolas" w:eastAsia="Times New Roman" w:hAnsi="Consolas" w:cs="Times New Roman"/>
@@ -3291,7 +3232,7 @@
           <w:szCs w:val="21"/>
           <w:lang w:val="en-IN" w:eastAsia="en-IN"/>
         </w:rPr>
-        <w:t>race'</w:t>
+        <w:t>'GPA'</w:t>
       </w:r>
       <w:r>
         <w:rPr>
@@ -3311,61 +3252,8 @@
           <w:szCs w:val="21"/>
           <w:lang w:val="en-IN" w:eastAsia="en-IN"/>
         </w:rPr>
-        <w:t>y</w:t>
-      </w:r>
-      <w:proofErr w:type="spellEnd"/>
-      <w:r>
-        <w:rPr>
-          <w:rFonts w:ascii="Consolas" w:eastAsia="Times New Roman" w:hAnsi="Consolas" w:cs="Times New Roman"/>
-          <w:color w:val="D4D4D4"/>
-          <w:sz w:val="21"/>
-          <w:szCs w:val="21"/>
-          <w:lang w:val="en-IN" w:eastAsia="en-IN"/>
-        </w:rPr>
-        <w:t>=</w:t>
-      </w:r>
-      <w:r>
-        <w:rPr>
-          <w:rFonts w:ascii="Consolas" w:eastAsia="Times New Roman" w:hAnsi="Consolas" w:cs="Times New Roman"/>
-          <w:color w:val="CE9178"/>
-          <w:sz w:val="21"/>
-          <w:szCs w:val="21"/>
-          <w:lang w:val="en-IN" w:eastAsia="en-IN"/>
-        </w:rPr>
-        <w:t>'</w:t>
-      </w:r>
-      <w:proofErr w:type="spellStart"/>
-      <w:r>
-        <w:rPr>
-          <w:rFonts w:ascii="Consolas" w:eastAsia="Times New Roman" w:hAnsi="Consolas" w:cs="Times New Roman"/>
-          <w:color w:val="CE9178"/>
-          <w:sz w:val="21"/>
-          <w:szCs w:val="21"/>
-          <w:lang w:val="en-IN" w:eastAsia="en-IN"/>
-        </w:rPr>
-        <w:t>GPA'</w:t>
-      </w:r>
-      <w:r>
-        <w:rPr>
-          <w:rFonts w:ascii="Consolas" w:eastAsia="Times New Roman" w:hAnsi="Consolas" w:cs="Times New Roman"/>
-          <w:color w:val="D4D4D4"/>
-          <w:sz w:val="21"/>
-          <w:szCs w:val="21"/>
-          <w:lang w:val="en-IN" w:eastAsia="en-IN"/>
-        </w:rPr>
-        <w:t>,</w:t>
-      </w:r>
-      <w:r>
-        <w:rPr>
-          <w:rFonts w:ascii="Consolas" w:eastAsia="Times New Roman" w:hAnsi="Consolas" w:cs="Times New Roman"/>
-          <w:color w:val="9CDCFE"/>
-          <w:sz w:val="21"/>
-          <w:szCs w:val="21"/>
-          <w:lang w:val="en-IN" w:eastAsia="en-IN"/>
-        </w:rPr>
         <w:t>data</w:t>
       </w:r>
-      <w:proofErr w:type="spellEnd"/>
       <w:r>
         <w:rPr>
           <w:rFonts w:ascii="Consolas" w:eastAsia="Times New Roman" w:hAnsi="Consolas" w:cs="Times New Roman"/>
@@ -3422,7 +3310,6 @@
           <w:lang w:val="en-IN" w:eastAsia="en-IN"/>
         </w:rPr>
       </w:pPr>
-      <w:proofErr w:type="spellStart"/>
       <w:proofErr w:type="gramStart"/>
       <w:r>
         <w:rPr>
@@ -3444,7 +3331,6 @@
         </w:rPr>
         <w:t>.scatterplot</w:t>
       </w:r>
-      <w:proofErr w:type="spellEnd"/>
       <w:proofErr w:type="gramEnd"/>
       <w:r>
         <w:rPr>
@@ -3484,9 +3370,38 @@
           <w:szCs w:val="21"/>
           <w:lang w:val="en-IN" w:eastAsia="en-IN"/>
         </w:rPr>
-        <w:t>'</w:t>
-      </w:r>
-      <w:proofErr w:type="spellStart"/>
+        <w:t>'race'</w:t>
+      </w:r>
+      <w:r>
+        <w:rPr>
+          <w:rFonts w:ascii="Consolas" w:eastAsia="Times New Roman" w:hAnsi="Consolas" w:cs="Times New Roman"/>
+          <w:color w:val="D4D4D4"/>
+          <w:sz w:val="21"/>
+          <w:szCs w:val="21"/>
+          <w:lang w:val="en-IN" w:eastAsia="en-IN"/>
+        </w:rPr>
+        <w:t>,</w:t>
+      </w:r>
+      <w:r>
+        <w:rPr>
+          <w:rFonts w:ascii="Consolas" w:eastAsia="Times New Roman" w:hAnsi="Consolas" w:cs="Times New Roman"/>
+          <w:color w:val="9CDCFE"/>
+          <w:sz w:val="21"/>
+          <w:szCs w:val="21"/>
+          <w:lang w:val="en-IN" w:eastAsia="en-IN"/>
+        </w:rPr>
+        <w:t>y</w:t>
+      </w:r>
+      <w:r>
+        <w:rPr>
+          <w:rFonts w:ascii="Consolas" w:eastAsia="Times New Roman" w:hAnsi="Consolas" w:cs="Times New Roman"/>
+          <w:color w:val="D4D4D4"/>
+          <w:sz w:val="21"/>
+          <w:szCs w:val="21"/>
+          <w:lang w:val="en-IN" w:eastAsia="en-IN"/>
+        </w:rPr>
+        <w:t>=</w:t>
+      </w:r>
       <w:r>
         <w:rPr>
           <w:rFonts w:ascii="Consolas" w:eastAsia="Times New Roman" w:hAnsi="Consolas" w:cs="Times New Roman"/>
@@ -3495,7 +3410,7 @@
           <w:szCs w:val="21"/>
           <w:lang w:val="en-IN" w:eastAsia="en-IN"/>
         </w:rPr>
-        <w:t>race'</w:t>
+        <w:t>'GPA'</w:t>
       </w:r>
       <w:r>
         <w:rPr>
@@ -3515,9 +3430,8 @@
           <w:szCs w:val="21"/>
           <w:lang w:val="en-IN" w:eastAsia="en-IN"/>
         </w:rPr>
-        <w:t>y</w:t>
-      </w:r>
-      <w:proofErr w:type="spellEnd"/>
+        <w:t>data</w:t>
+      </w:r>
       <w:r>
         <w:rPr>
           <w:rFonts w:ascii="Consolas" w:eastAsia="Times New Roman" w:hAnsi="Consolas" w:cs="Times New Roman"/>
@@ -3531,23 +3445,12 @@
       <w:r>
         <w:rPr>
           <w:rFonts w:ascii="Consolas" w:eastAsia="Times New Roman" w:hAnsi="Consolas" w:cs="Times New Roman"/>
-          <w:color w:val="CE9178"/>
-          <w:sz w:val="21"/>
-          <w:szCs w:val="21"/>
-          <w:lang w:val="en-IN" w:eastAsia="en-IN"/>
-        </w:rPr>
-        <w:t>'</w:t>
-      </w:r>
-      <w:proofErr w:type="spellStart"/>
-      <w:r>
-        <w:rPr>
-          <w:rFonts w:ascii="Consolas" w:eastAsia="Times New Roman" w:hAnsi="Consolas" w:cs="Times New Roman"/>
-          <w:color w:val="CE9178"/>
-          <w:sz w:val="21"/>
-          <w:szCs w:val="21"/>
-          <w:lang w:val="en-IN" w:eastAsia="en-IN"/>
-        </w:rPr>
-        <w:t>GPA'</w:t>
+          <w:color w:val="9CDCFE"/>
+          <w:sz w:val="21"/>
+          <w:szCs w:val="21"/>
+          <w:lang w:val="en-IN" w:eastAsia="en-IN"/>
+        </w:rPr>
+        <w:t>data</w:t>
       </w:r>
       <w:r>
         <w:rPr>
@@ -3567,51 +3470,8 @@
           <w:szCs w:val="21"/>
           <w:lang w:val="en-IN" w:eastAsia="en-IN"/>
         </w:rPr>
-        <w:t>data</w:t>
-      </w:r>
-      <w:proofErr w:type="spellEnd"/>
-      <w:r>
-        <w:rPr>
-          <w:rFonts w:ascii="Consolas" w:eastAsia="Times New Roman" w:hAnsi="Consolas" w:cs="Times New Roman"/>
-          <w:color w:val="D4D4D4"/>
-          <w:sz w:val="21"/>
-          <w:szCs w:val="21"/>
-          <w:lang w:val="en-IN" w:eastAsia="en-IN"/>
-        </w:rPr>
-        <w:t>=</w:t>
-      </w:r>
-      <w:proofErr w:type="spellStart"/>
-      <w:r>
-        <w:rPr>
-          <w:rFonts w:ascii="Consolas" w:eastAsia="Times New Roman" w:hAnsi="Consolas" w:cs="Times New Roman"/>
-          <w:color w:val="9CDCFE"/>
-          <w:sz w:val="21"/>
-          <w:szCs w:val="21"/>
-          <w:lang w:val="en-IN" w:eastAsia="en-IN"/>
-        </w:rPr>
-        <w:t>data</w:t>
-      </w:r>
-      <w:r>
-        <w:rPr>
-          <w:rFonts w:ascii="Consolas" w:eastAsia="Times New Roman" w:hAnsi="Consolas" w:cs="Times New Roman"/>
-          <w:color w:val="D4D4D4"/>
-          <w:sz w:val="21"/>
-          <w:szCs w:val="21"/>
-          <w:lang w:val="en-IN" w:eastAsia="en-IN"/>
-        </w:rPr>
-        <w:t>,</w:t>
-      </w:r>
-      <w:r>
-        <w:rPr>
-          <w:rFonts w:ascii="Consolas" w:eastAsia="Times New Roman" w:hAnsi="Consolas" w:cs="Times New Roman"/>
-          <w:color w:val="9CDCFE"/>
-          <w:sz w:val="21"/>
-          <w:szCs w:val="21"/>
-          <w:lang w:val="en-IN" w:eastAsia="en-IN"/>
-        </w:rPr>
         <w:t>hue</w:t>
       </w:r>
-      <w:proofErr w:type="spellEnd"/>
       <w:r>
         <w:rPr>
           <w:rFonts w:ascii="Consolas" w:eastAsia="Times New Roman" w:hAnsi="Consolas" w:cs="Times New Roman"/>
@@ -3668,7 +3528,6 @@
           <w:lang w:val="en-IN" w:eastAsia="en-IN"/>
         </w:rPr>
       </w:pPr>
-      <w:proofErr w:type="spellStart"/>
       <w:proofErr w:type="gramStart"/>
       <w:r>
         <w:rPr>
@@ -3690,7 +3549,6 @@
         </w:rPr>
         <w:t>.lineplot</w:t>
       </w:r>
-      <w:proofErr w:type="spellEnd"/>
       <w:proofErr w:type="gramEnd"/>
       <w:r>
         <w:rPr>
@@ -3730,9 +3588,38 @@
           <w:szCs w:val="21"/>
           <w:lang w:val="en-IN" w:eastAsia="en-IN"/>
         </w:rPr>
-        <w:t>'</w:t>
-      </w:r>
-      <w:proofErr w:type="spellStart"/>
+        <w:t>'race'</w:t>
+      </w:r>
+      <w:r>
+        <w:rPr>
+          <w:rFonts w:ascii="Consolas" w:eastAsia="Times New Roman" w:hAnsi="Consolas" w:cs="Times New Roman"/>
+          <w:color w:val="D4D4D4"/>
+          <w:sz w:val="21"/>
+          <w:szCs w:val="21"/>
+          <w:lang w:val="en-IN" w:eastAsia="en-IN"/>
+        </w:rPr>
+        <w:t>,</w:t>
+      </w:r>
+      <w:r>
+        <w:rPr>
+          <w:rFonts w:ascii="Consolas" w:eastAsia="Times New Roman" w:hAnsi="Consolas" w:cs="Times New Roman"/>
+          <w:color w:val="9CDCFE"/>
+          <w:sz w:val="21"/>
+          <w:szCs w:val="21"/>
+          <w:lang w:val="en-IN" w:eastAsia="en-IN"/>
+        </w:rPr>
+        <w:t>y</w:t>
+      </w:r>
+      <w:r>
+        <w:rPr>
+          <w:rFonts w:ascii="Consolas" w:eastAsia="Times New Roman" w:hAnsi="Consolas" w:cs="Times New Roman"/>
+          <w:color w:val="D4D4D4"/>
+          <w:sz w:val="21"/>
+          <w:szCs w:val="21"/>
+          <w:lang w:val="en-IN" w:eastAsia="en-IN"/>
+        </w:rPr>
+        <w:t>=</w:t>
+      </w:r>
       <w:r>
         <w:rPr>
           <w:rFonts w:ascii="Consolas" w:eastAsia="Times New Roman" w:hAnsi="Consolas" w:cs="Times New Roman"/>
@@ -3741,7 +3628,7 @@
           <w:szCs w:val="21"/>
           <w:lang w:val="en-IN" w:eastAsia="en-IN"/>
         </w:rPr>
-        <w:t>race'</w:t>
+        <w:t>'GPA'</w:t>
       </w:r>
       <w:r>
         <w:rPr>
@@ -3761,61 +3648,8 @@
           <w:szCs w:val="21"/>
           <w:lang w:val="en-IN" w:eastAsia="en-IN"/>
         </w:rPr>
-        <w:t>y</w:t>
-      </w:r>
-      <w:proofErr w:type="spellEnd"/>
-      <w:r>
-        <w:rPr>
-          <w:rFonts w:ascii="Consolas" w:eastAsia="Times New Roman" w:hAnsi="Consolas" w:cs="Times New Roman"/>
-          <w:color w:val="D4D4D4"/>
-          <w:sz w:val="21"/>
-          <w:szCs w:val="21"/>
-          <w:lang w:val="en-IN" w:eastAsia="en-IN"/>
-        </w:rPr>
-        <w:t>=</w:t>
-      </w:r>
-      <w:r>
-        <w:rPr>
-          <w:rFonts w:ascii="Consolas" w:eastAsia="Times New Roman" w:hAnsi="Consolas" w:cs="Times New Roman"/>
-          <w:color w:val="CE9178"/>
-          <w:sz w:val="21"/>
-          <w:szCs w:val="21"/>
-          <w:lang w:val="en-IN" w:eastAsia="en-IN"/>
-        </w:rPr>
-        <w:t>'</w:t>
-      </w:r>
-      <w:proofErr w:type="spellStart"/>
-      <w:r>
-        <w:rPr>
-          <w:rFonts w:ascii="Consolas" w:eastAsia="Times New Roman" w:hAnsi="Consolas" w:cs="Times New Roman"/>
-          <w:color w:val="CE9178"/>
-          <w:sz w:val="21"/>
-          <w:szCs w:val="21"/>
-          <w:lang w:val="en-IN" w:eastAsia="en-IN"/>
-        </w:rPr>
-        <w:t>GPA'</w:t>
-      </w:r>
-      <w:r>
-        <w:rPr>
-          <w:rFonts w:ascii="Consolas" w:eastAsia="Times New Roman" w:hAnsi="Consolas" w:cs="Times New Roman"/>
-          <w:color w:val="D4D4D4"/>
-          <w:sz w:val="21"/>
-          <w:szCs w:val="21"/>
-          <w:lang w:val="en-IN" w:eastAsia="en-IN"/>
-        </w:rPr>
-        <w:t>,</w:t>
-      </w:r>
-      <w:r>
-        <w:rPr>
-          <w:rFonts w:ascii="Consolas" w:eastAsia="Times New Roman" w:hAnsi="Consolas" w:cs="Times New Roman"/>
-          <w:color w:val="9CDCFE"/>
-          <w:sz w:val="21"/>
-          <w:szCs w:val="21"/>
-          <w:lang w:val="en-IN" w:eastAsia="en-IN"/>
-        </w:rPr>
         <w:t>data</w:t>
       </w:r>
-      <w:proofErr w:type="spellEnd"/>
       <w:r>
         <w:rPr>
           <w:rFonts w:ascii="Consolas" w:eastAsia="Times New Roman" w:hAnsi="Consolas" w:cs="Times New Roman"/>
@@ -3872,7 +3706,6 @@
           <w:lang w:val="en-IN" w:eastAsia="en-IN"/>
         </w:rPr>
       </w:pPr>
-      <w:proofErr w:type="spellStart"/>
       <w:proofErr w:type="gramStart"/>
       <w:r>
         <w:rPr>
@@ -3894,7 +3727,6 @@
         </w:rPr>
         <w:t>.lineplot</w:t>
       </w:r>
-      <w:proofErr w:type="spellEnd"/>
       <w:proofErr w:type="gramEnd"/>
       <w:r>
         <w:rPr>
@@ -3934,9 +3766,38 @@
           <w:szCs w:val="21"/>
           <w:lang w:val="en-IN" w:eastAsia="en-IN"/>
         </w:rPr>
-        <w:t>'</w:t>
-      </w:r>
-      <w:proofErr w:type="spellStart"/>
+        <w:t>'race'</w:t>
+      </w:r>
+      <w:r>
+        <w:rPr>
+          <w:rFonts w:ascii="Consolas" w:eastAsia="Times New Roman" w:hAnsi="Consolas" w:cs="Times New Roman"/>
+          <w:color w:val="D4D4D4"/>
+          <w:sz w:val="21"/>
+          <w:szCs w:val="21"/>
+          <w:lang w:val="en-IN" w:eastAsia="en-IN"/>
+        </w:rPr>
+        <w:t>,</w:t>
+      </w:r>
+      <w:r>
+        <w:rPr>
+          <w:rFonts w:ascii="Consolas" w:eastAsia="Times New Roman" w:hAnsi="Consolas" w:cs="Times New Roman"/>
+          <w:color w:val="9CDCFE"/>
+          <w:sz w:val="21"/>
+          <w:szCs w:val="21"/>
+          <w:lang w:val="en-IN" w:eastAsia="en-IN"/>
+        </w:rPr>
+        <w:t>y</w:t>
+      </w:r>
+      <w:r>
+        <w:rPr>
+          <w:rFonts w:ascii="Consolas" w:eastAsia="Times New Roman" w:hAnsi="Consolas" w:cs="Times New Roman"/>
+          <w:color w:val="D4D4D4"/>
+          <w:sz w:val="21"/>
+          <w:szCs w:val="21"/>
+          <w:lang w:val="en-IN" w:eastAsia="en-IN"/>
+        </w:rPr>
+        <w:t>=</w:t>
+      </w:r>
       <w:r>
         <w:rPr>
           <w:rFonts w:ascii="Consolas" w:eastAsia="Times New Roman" w:hAnsi="Consolas" w:cs="Times New Roman"/>
@@ -3945,7 +3806,7 @@
           <w:szCs w:val="21"/>
           <w:lang w:val="en-IN" w:eastAsia="en-IN"/>
         </w:rPr>
-        <w:t>race'</w:t>
+        <w:t>'GPA'</w:t>
       </w:r>
       <w:r>
         <w:rPr>
@@ -3965,9 +3826,8 @@
           <w:szCs w:val="21"/>
           <w:lang w:val="en-IN" w:eastAsia="en-IN"/>
         </w:rPr>
-        <w:t>y</w:t>
-      </w:r>
-      <w:proofErr w:type="spellEnd"/>
+        <w:t>data</w:t>
+      </w:r>
       <w:r>
         <w:rPr>
           <w:rFonts w:ascii="Consolas" w:eastAsia="Times New Roman" w:hAnsi="Consolas" w:cs="Times New Roman"/>
@@ -3981,23 +3841,12 @@
       <w:r>
         <w:rPr>
           <w:rFonts w:ascii="Consolas" w:eastAsia="Times New Roman" w:hAnsi="Consolas" w:cs="Times New Roman"/>
-          <w:color w:val="CE9178"/>
-          <w:sz w:val="21"/>
-          <w:szCs w:val="21"/>
-          <w:lang w:val="en-IN" w:eastAsia="en-IN"/>
-        </w:rPr>
-        <w:t>'</w:t>
-      </w:r>
-      <w:proofErr w:type="spellStart"/>
-      <w:r>
-        <w:rPr>
-          <w:rFonts w:ascii="Consolas" w:eastAsia="Times New Roman" w:hAnsi="Consolas" w:cs="Times New Roman"/>
-          <w:color w:val="CE9178"/>
-          <w:sz w:val="21"/>
-          <w:szCs w:val="21"/>
-          <w:lang w:val="en-IN" w:eastAsia="en-IN"/>
-        </w:rPr>
-        <w:t>GPA'</w:t>
+          <w:color w:val="9CDCFE"/>
+          <w:sz w:val="21"/>
+          <w:szCs w:val="21"/>
+          <w:lang w:val="en-IN" w:eastAsia="en-IN"/>
+        </w:rPr>
+        <w:t>data</w:t>
       </w:r>
       <w:r>
         <w:rPr>
@@ -4017,51 +3866,8 @@
           <w:szCs w:val="21"/>
           <w:lang w:val="en-IN" w:eastAsia="en-IN"/>
         </w:rPr>
-        <w:t>data</w:t>
-      </w:r>
-      <w:proofErr w:type="spellEnd"/>
-      <w:r>
-        <w:rPr>
-          <w:rFonts w:ascii="Consolas" w:eastAsia="Times New Roman" w:hAnsi="Consolas" w:cs="Times New Roman"/>
-          <w:color w:val="D4D4D4"/>
-          <w:sz w:val="21"/>
-          <w:szCs w:val="21"/>
-          <w:lang w:val="en-IN" w:eastAsia="en-IN"/>
-        </w:rPr>
-        <w:t>=</w:t>
-      </w:r>
-      <w:proofErr w:type="spellStart"/>
-      <w:r>
-        <w:rPr>
-          <w:rFonts w:ascii="Consolas" w:eastAsia="Times New Roman" w:hAnsi="Consolas" w:cs="Times New Roman"/>
-          <w:color w:val="9CDCFE"/>
-          <w:sz w:val="21"/>
-          <w:szCs w:val="21"/>
-          <w:lang w:val="en-IN" w:eastAsia="en-IN"/>
-        </w:rPr>
-        <w:t>data</w:t>
-      </w:r>
-      <w:r>
-        <w:rPr>
-          <w:rFonts w:ascii="Consolas" w:eastAsia="Times New Roman" w:hAnsi="Consolas" w:cs="Times New Roman"/>
-          <w:color w:val="D4D4D4"/>
-          <w:sz w:val="21"/>
-          <w:szCs w:val="21"/>
-          <w:lang w:val="en-IN" w:eastAsia="en-IN"/>
-        </w:rPr>
-        <w:t>,</w:t>
-      </w:r>
-      <w:r>
-        <w:rPr>
-          <w:rFonts w:ascii="Consolas" w:eastAsia="Times New Roman" w:hAnsi="Consolas" w:cs="Times New Roman"/>
-          <w:color w:val="9CDCFE"/>
-          <w:sz w:val="21"/>
-          <w:szCs w:val="21"/>
-          <w:lang w:val="en-IN" w:eastAsia="en-IN"/>
-        </w:rPr>
         <w:t>hue</w:t>
       </w:r>
-      <w:proofErr w:type="spellEnd"/>
       <w:r>
         <w:rPr>
           <w:rFonts w:ascii="Consolas" w:eastAsia="Times New Roman" w:hAnsi="Consolas" w:cs="Times New Roman"/>
@@ -4118,7 +3924,6 @@
           <w:lang w:val="en-IN" w:eastAsia="en-IN"/>
         </w:rPr>
       </w:pPr>
-      <w:proofErr w:type="spellStart"/>
       <w:proofErr w:type="gramStart"/>
       <w:r>
         <w:rPr>
@@ -4140,7 +3945,6 @@
         </w:rPr>
         <w:t>.barplot</w:t>
       </w:r>
-      <w:proofErr w:type="spellEnd"/>
       <w:proofErr w:type="gramEnd"/>
       <w:r>
         <w:rPr>
@@ -4180,9 +3984,38 @@
           <w:szCs w:val="21"/>
           <w:lang w:val="en-IN" w:eastAsia="en-IN"/>
         </w:rPr>
-        <w:t>'</w:t>
-      </w:r>
-      <w:proofErr w:type="spellStart"/>
+        <w:t>'race'</w:t>
+      </w:r>
+      <w:r>
+        <w:rPr>
+          <w:rFonts w:ascii="Consolas" w:eastAsia="Times New Roman" w:hAnsi="Consolas" w:cs="Times New Roman"/>
+          <w:color w:val="D4D4D4"/>
+          <w:sz w:val="21"/>
+          <w:szCs w:val="21"/>
+          <w:lang w:val="en-IN" w:eastAsia="en-IN"/>
+        </w:rPr>
+        <w:t>,</w:t>
+      </w:r>
+      <w:r>
+        <w:rPr>
+          <w:rFonts w:ascii="Consolas" w:eastAsia="Times New Roman" w:hAnsi="Consolas" w:cs="Times New Roman"/>
+          <w:color w:val="9CDCFE"/>
+          <w:sz w:val="21"/>
+          <w:szCs w:val="21"/>
+          <w:lang w:val="en-IN" w:eastAsia="en-IN"/>
+        </w:rPr>
+        <w:t>y</w:t>
+      </w:r>
+      <w:r>
+        <w:rPr>
+          <w:rFonts w:ascii="Consolas" w:eastAsia="Times New Roman" w:hAnsi="Consolas" w:cs="Times New Roman"/>
+          <w:color w:val="D4D4D4"/>
+          <w:sz w:val="21"/>
+          <w:szCs w:val="21"/>
+          <w:lang w:val="en-IN" w:eastAsia="en-IN"/>
+        </w:rPr>
+        <w:t>=</w:t>
+      </w:r>
       <w:r>
         <w:rPr>
           <w:rFonts w:ascii="Consolas" w:eastAsia="Times New Roman" w:hAnsi="Consolas" w:cs="Times New Roman"/>
@@ -4191,7 +4024,7 @@
           <w:szCs w:val="21"/>
           <w:lang w:val="en-IN" w:eastAsia="en-IN"/>
         </w:rPr>
-        <w:t>race'</w:t>
+        <w:t>'GPA'</w:t>
       </w:r>
       <w:r>
         <w:rPr>
@@ -4211,9 +4044,8 @@
           <w:szCs w:val="21"/>
           <w:lang w:val="en-IN" w:eastAsia="en-IN"/>
         </w:rPr>
-        <w:t>y</w:t>
-      </w:r>
-      <w:proofErr w:type="spellEnd"/>
+        <w:t>data</w:t>
+      </w:r>
       <w:r>
         <w:rPr>
           <w:rFonts w:ascii="Consolas" w:eastAsia="Times New Roman" w:hAnsi="Consolas" w:cs="Times New Roman"/>
@@ -4227,23 +4059,12 @@
       <w:r>
         <w:rPr>
           <w:rFonts w:ascii="Consolas" w:eastAsia="Times New Roman" w:hAnsi="Consolas" w:cs="Times New Roman"/>
-          <w:color w:val="CE9178"/>
-          <w:sz w:val="21"/>
-          <w:szCs w:val="21"/>
-          <w:lang w:val="en-IN" w:eastAsia="en-IN"/>
-        </w:rPr>
-        <w:t>'</w:t>
-      </w:r>
-      <w:proofErr w:type="spellStart"/>
-      <w:r>
-        <w:rPr>
-          <w:rFonts w:ascii="Consolas" w:eastAsia="Times New Roman" w:hAnsi="Consolas" w:cs="Times New Roman"/>
-          <w:color w:val="CE9178"/>
-          <w:sz w:val="21"/>
-          <w:szCs w:val="21"/>
-          <w:lang w:val="en-IN" w:eastAsia="en-IN"/>
-        </w:rPr>
-        <w:t>GPA'</w:t>
+          <w:color w:val="9CDCFE"/>
+          <w:sz w:val="21"/>
+          <w:szCs w:val="21"/>
+          <w:lang w:val="en-IN" w:eastAsia="en-IN"/>
+        </w:rPr>
+        <w:t>data</w:t>
       </w:r>
       <w:r>
         <w:rPr>
@@ -4263,51 +4084,8 @@
           <w:szCs w:val="21"/>
           <w:lang w:val="en-IN" w:eastAsia="en-IN"/>
         </w:rPr>
-        <w:t>data</w:t>
-      </w:r>
-      <w:proofErr w:type="spellEnd"/>
-      <w:r>
-        <w:rPr>
-          <w:rFonts w:ascii="Consolas" w:eastAsia="Times New Roman" w:hAnsi="Consolas" w:cs="Times New Roman"/>
-          <w:color w:val="D4D4D4"/>
-          <w:sz w:val="21"/>
-          <w:szCs w:val="21"/>
-          <w:lang w:val="en-IN" w:eastAsia="en-IN"/>
-        </w:rPr>
-        <w:t>=</w:t>
-      </w:r>
-      <w:proofErr w:type="spellStart"/>
-      <w:r>
-        <w:rPr>
-          <w:rFonts w:ascii="Consolas" w:eastAsia="Times New Roman" w:hAnsi="Consolas" w:cs="Times New Roman"/>
-          <w:color w:val="9CDCFE"/>
-          <w:sz w:val="21"/>
-          <w:szCs w:val="21"/>
-          <w:lang w:val="en-IN" w:eastAsia="en-IN"/>
-        </w:rPr>
-        <w:t>data</w:t>
-      </w:r>
-      <w:r>
-        <w:rPr>
-          <w:rFonts w:ascii="Consolas" w:eastAsia="Times New Roman" w:hAnsi="Consolas" w:cs="Times New Roman"/>
-          <w:color w:val="D4D4D4"/>
-          <w:sz w:val="21"/>
-          <w:szCs w:val="21"/>
-          <w:lang w:val="en-IN" w:eastAsia="en-IN"/>
-        </w:rPr>
-        <w:t>,</w:t>
-      </w:r>
-      <w:r>
-        <w:rPr>
-          <w:rFonts w:ascii="Consolas" w:eastAsia="Times New Roman" w:hAnsi="Consolas" w:cs="Times New Roman"/>
-          <w:color w:val="9CDCFE"/>
-          <w:sz w:val="21"/>
-          <w:szCs w:val="21"/>
-          <w:lang w:val="en-IN" w:eastAsia="en-IN"/>
-        </w:rPr>
         <w:t>hue</w:t>
       </w:r>
-      <w:proofErr w:type="spellEnd"/>
       <w:r>
         <w:rPr>
           <w:rFonts w:ascii="Consolas" w:eastAsia="Times New Roman" w:hAnsi="Consolas" w:cs="Times New Roman"/>
@@ -4364,7 +4142,6 @@
           <w:lang w:val="en-IN" w:eastAsia="en-IN"/>
         </w:rPr>
       </w:pPr>
-      <w:proofErr w:type="spellStart"/>
       <w:proofErr w:type="gramStart"/>
       <w:r>
         <w:rPr>
@@ -4386,7 +4163,6 @@
         </w:rPr>
         <w:t>.histplot</w:t>
       </w:r>
-      <w:proofErr w:type="spellEnd"/>
       <w:proofErr w:type="gramEnd"/>
       <w:r>
         <w:rPr>
@@ -4478,7 +4254,6 @@
         </w:rPr>
         <w:t xml:space="preserve">, </w:t>
       </w:r>
-      <w:proofErr w:type="spellStart"/>
       <w:r>
         <w:rPr>
           <w:rFonts w:ascii="Consolas" w:eastAsia="Times New Roman" w:hAnsi="Consolas" w:cs="Times New Roman"/>
@@ -4489,7 +4264,6 @@
         </w:rPr>
         <w:t>kde</w:t>
       </w:r>
-      <w:proofErr w:type="spellEnd"/>
       <w:r>
         <w:rPr>
           <w:rFonts w:ascii="Consolas" w:eastAsia="Times New Roman" w:hAnsi="Consolas" w:cs="Times New Roman"/>
@@ -4606,7 +4380,6 @@
         </w:rPr>
         <w:t xml:space="preserve"> </w:t>
       </w:r>
-      <w:proofErr w:type="spellStart"/>
       <w:proofErr w:type="gramStart"/>
       <w:r>
         <w:rPr>
@@ -4618,7 +4391,6 @@
         </w:rPr>
         <w:t>plotly.express</w:t>
       </w:r>
-      <w:proofErr w:type="spellEnd"/>
       <w:proofErr w:type="gramEnd"/>
       <w:r>
         <w:rPr>
@@ -4650,7 +4422,6 @@
         </w:rPr>
         <w:t xml:space="preserve"> </w:t>
       </w:r>
-      <w:proofErr w:type="spellStart"/>
       <w:r>
         <w:rPr>
           <w:rFonts w:ascii="Consolas" w:eastAsia="Times New Roman" w:hAnsi="Consolas" w:cs="Times New Roman"/>
@@ -4661,7 +4432,6 @@
         </w:rPr>
         <w:t>px</w:t>
       </w:r>
-      <w:proofErr w:type="spellEnd"/>
     </w:p>
     <w:p>
       <w:pPr>
@@ -4753,7 +4523,6 @@
         </w:rPr>
         <w:t xml:space="preserve"> = </w:t>
       </w:r>
-      <w:proofErr w:type="spellStart"/>
       <w:proofErr w:type="gramStart"/>
       <w:r>
         <w:rPr>
@@ -4775,7 +4544,6 @@
         </w:rPr>
         <w:t>.scatter</w:t>
       </w:r>
-      <w:proofErr w:type="spellEnd"/>
       <w:proofErr w:type="gramEnd"/>
       <w:r>
         <w:rPr>
@@ -4887,7 +4655,6 @@
         </w:rPr>
         <w:t xml:space="preserve">, </w:t>
       </w:r>
-      <w:proofErr w:type="spellStart"/>
       <w:r>
         <w:rPr>
           <w:rFonts w:ascii="Consolas" w:eastAsia="Times New Roman" w:hAnsi="Consolas" w:cs="Times New Roman"/>
@@ -4898,7 +4665,6 @@
         </w:rPr>
         <w:t>color</w:t>
       </w:r>
-      <w:proofErr w:type="spellEnd"/>
       <w:r>
         <w:rPr>
           <w:rFonts w:ascii="Consolas" w:eastAsia="Times New Roman" w:hAnsi="Consolas" w:cs="Times New Roman"/>
@@ -4987,7 +4753,6 @@
           <w:lang w:val="en-IN" w:eastAsia="en-IN"/>
         </w:rPr>
       </w:pPr>
-      <w:proofErr w:type="spellStart"/>
       <w:proofErr w:type="gramStart"/>
       <w:r>
         <w:rPr>
@@ -5009,7 +4774,6 @@
         </w:rPr>
         <w:t>.show</w:t>
       </w:r>
-      <w:proofErr w:type="spellEnd"/>
       <w:proofErr w:type="gramEnd"/>
       <w:r>
         <w:rPr>
@@ -5122,7 +4886,6 @@
         </w:rPr>
         <w:t xml:space="preserve"> = </w:t>
       </w:r>
-      <w:proofErr w:type="spellStart"/>
       <w:proofErr w:type="gramStart"/>
       <w:r>
         <w:rPr>
@@ -5144,7 +4907,6 @@
         </w:rPr>
         <w:t>.line</w:t>
       </w:r>
-      <w:proofErr w:type="spellEnd"/>
       <w:proofErr w:type="gramEnd"/>
       <w:r>
         <w:rPr>
@@ -5216,7 +4978,6 @@
         </w:rPr>
         <w:t xml:space="preserve">, </w:t>
       </w:r>
-      <w:proofErr w:type="spellStart"/>
       <w:r>
         <w:rPr>
           <w:rFonts w:ascii="Consolas" w:eastAsia="Times New Roman" w:hAnsi="Consolas" w:cs="Times New Roman"/>
@@ -5227,7 +4988,6 @@
         </w:rPr>
         <w:t>color</w:t>
       </w:r>
-      <w:proofErr w:type="spellEnd"/>
       <w:r>
         <w:rPr>
           <w:rFonts w:ascii="Consolas" w:eastAsia="Times New Roman" w:hAnsi="Consolas" w:cs="Times New Roman"/>
@@ -5316,7 +5076,6 @@
           <w:lang w:val="en-IN" w:eastAsia="en-IN"/>
         </w:rPr>
       </w:pPr>
-      <w:proofErr w:type="spellStart"/>
       <w:proofErr w:type="gramStart"/>
       <w:r>
         <w:rPr>
@@ -5338,7 +5097,6 @@
         </w:rPr>
         <w:t>.show</w:t>
       </w:r>
-      <w:proofErr w:type="spellEnd"/>
       <w:proofErr w:type="gramEnd"/>
       <w:r>
         <w:rPr>
@@ -5451,7 +5209,6 @@
         </w:rPr>
         <w:t xml:space="preserve"> = </w:t>
       </w:r>
-      <w:proofErr w:type="spellStart"/>
       <w:proofErr w:type="gramStart"/>
       <w:r>
         <w:rPr>
@@ -5473,7 +5230,6 @@
         </w:rPr>
         <w:t>.line</w:t>
       </w:r>
-      <w:proofErr w:type="spellEnd"/>
       <w:proofErr w:type="gramEnd"/>
       <w:r>
         <w:rPr>
@@ -5585,7 +5341,6 @@
         </w:rPr>
         <w:t xml:space="preserve">, </w:t>
       </w:r>
-      <w:proofErr w:type="spellStart"/>
       <w:r>
         <w:rPr>
           <w:rFonts w:ascii="Consolas" w:eastAsia="Times New Roman" w:hAnsi="Consolas" w:cs="Times New Roman"/>
@@ -5596,7 +5351,6 @@
         </w:rPr>
         <w:t>color</w:t>
       </w:r>
-      <w:proofErr w:type="spellEnd"/>
       <w:r>
         <w:rPr>
           <w:rFonts w:ascii="Consolas" w:eastAsia="Times New Roman" w:hAnsi="Consolas" w:cs="Times New Roman"/>
@@ -5685,7 +5439,6 @@
           <w:lang w:val="en-IN" w:eastAsia="en-IN"/>
         </w:rPr>
       </w:pPr>
-      <w:proofErr w:type="spellStart"/>
       <w:proofErr w:type="gramStart"/>
       <w:r>
         <w:rPr>
@@ -5707,7 +5460,6 @@
         </w:rPr>
         <w:t>.show</w:t>
       </w:r>
-      <w:proofErr w:type="spellEnd"/>
       <w:proofErr w:type="gramEnd"/>
       <w:r>
         <w:rPr>
@@ -5820,7 +5572,6 @@
         </w:rPr>
         <w:t xml:space="preserve"> = </w:t>
       </w:r>
-      <w:proofErr w:type="spellStart"/>
       <w:proofErr w:type="gramStart"/>
       <w:r>
         <w:rPr>
@@ -5840,18 +5591,7 @@
           <w:szCs w:val="21"/>
           <w:lang w:val="en-IN" w:eastAsia="en-IN"/>
         </w:rPr>
-        <w:t>.bar</w:t>
-      </w:r>
-      <w:proofErr w:type="spellEnd"/>
-      <w:r>
-        <w:rPr>
-          <w:rFonts w:ascii="Consolas" w:eastAsia="Times New Roman" w:hAnsi="Consolas" w:cs="Times New Roman"/>
-          <w:color w:val="D4D4D4"/>
-          <w:sz w:val="21"/>
-          <w:szCs w:val="21"/>
-          <w:lang w:val="en-IN" w:eastAsia="en-IN"/>
-        </w:rPr>
-        <w:t>(</w:t>
+        <w:t>.bar(</w:t>
       </w:r>
       <w:proofErr w:type="gramEnd"/>
       <w:r>
@@ -5954,7 +5694,6 @@
         </w:rPr>
         <w:t xml:space="preserve">, </w:t>
       </w:r>
-      <w:proofErr w:type="spellStart"/>
       <w:r>
         <w:rPr>
           <w:rFonts w:ascii="Consolas" w:eastAsia="Times New Roman" w:hAnsi="Consolas" w:cs="Times New Roman"/>
@@ -5965,7 +5704,6 @@
         </w:rPr>
         <w:t>color</w:t>
       </w:r>
-      <w:proofErr w:type="spellEnd"/>
       <w:r>
         <w:rPr>
           <w:rFonts w:ascii="Consolas" w:eastAsia="Times New Roman" w:hAnsi="Consolas" w:cs="Times New Roman"/>
@@ -6054,7 +5792,6 @@
           <w:lang w:val="en-IN" w:eastAsia="en-IN"/>
         </w:rPr>
       </w:pPr>
-      <w:proofErr w:type="spellStart"/>
       <w:proofErr w:type="gramStart"/>
       <w:r>
         <w:rPr>
@@ -6077,7 +5814,6 @@
         </w:rPr>
         <w:t>.show</w:t>
       </w:r>
-      <w:proofErr w:type="spellEnd"/>
       <w:proofErr w:type="gramEnd"/>
       <w:r>
         <w:rPr>
@@ -6190,7 +5926,6 @@
         </w:rPr>
         <w:t xml:space="preserve"> = </w:t>
       </w:r>
-      <w:proofErr w:type="spellStart"/>
       <w:proofErr w:type="gramStart"/>
       <w:r>
         <w:rPr>
@@ -6212,7 +5947,6 @@
         </w:rPr>
         <w:t>.histogram</w:t>
       </w:r>
-      <w:proofErr w:type="spellEnd"/>
       <w:proofErr w:type="gramEnd"/>
       <w:r>
         <w:rPr>
@@ -6324,7 +6058,6 @@
         </w:rPr>
         <w:t xml:space="preserve">, </w:t>
       </w:r>
-      <w:proofErr w:type="spellStart"/>
       <w:r>
         <w:rPr>
           <w:rFonts w:ascii="Consolas" w:eastAsia="Times New Roman" w:hAnsi="Consolas" w:cs="Times New Roman"/>
@@ -6335,7 +6068,6 @@
         </w:rPr>
         <w:t>color</w:t>
       </w:r>
-      <w:proofErr w:type="spellEnd"/>
       <w:r>
         <w:rPr>
           <w:rFonts w:ascii="Consolas" w:eastAsia="Times New Roman" w:hAnsi="Consolas" w:cs="Times New Roman"/>
@@ -6424,7 +6156,6 @@
           <w:lang w:val="en-IN" w:eastAsia="en-IN"/>
         </w:rPr>
       </w:pPr>
-      <w:proofErr w:type="spellStart"/>
       <w:proofErr w:type="gramStart"/>
       <w:r>
         <w:rPr>
@@ -6446,7 +6177,6 @@
         </w:rPr>
         <w:t>.show</w:t>
       </w:r>
-      <w:proofErr w:type="spellEnd"/>
       <w:proofErr w:type="gramEnd"/>
       <w:r>
         <w:rPr>
@@ -6578,9 +6308,8 @@
           <w:szCs w:val="28"/>
           <w:lang w:val="en-IN"/>
         </w:rPr>
-        <w:t xml:space="preserve">have done Data visualization with matplotlib and used various function such as scatter, scatter with </w:t>
-      </w:r>
-      <w:proofErr w:type="spellStart"/>
+        <w:t>have done Data visualization with matplotlib and used various function such as scatter, scatter with colorbar, bar with x-y label and hist</w:t>
+      </w:r>
       <w:r>
         <w:rPr>
           <w:rFonts w:ascii="Times New Roman" w:hAnsi="Times New Roman"/>
@@ -6589,9 +6318,8 @@
           <w:szCs w:val="28"/>
           <w:lang w:val="en-IN"/>
         </w:rPr>
-        <w:t>colorbar</w:t>
-      </w:r>
-      <w:proofErr w:type="spellEnd"/>
+        <w:t xml:space="preserve">. Then </w:t>
+      </w:r>
       <w:r>
         <w:rPr>
           <w:rFonts w:ascii="Times New Roman" w:hAnsi="Times New Roman"/>
@@ -6600,7 +6328,7 @@
           <w:szCs w:val="28"/>
           <w:lang w:val="en-IN"/>
         </w:rPr>
-        <w:t>, bar with x-y label and hist</w:t>
+        <w:t xml:space="preserve">seaborn and plotted </w:t>
       </w:r>
       <w:r>
         <w:rPr>
@@ -6610,7 +6338,7 @@
           <w:szCs w:val="28"/>
           <w:lang w:val="en-IN"/>
         </w:rPr>
-        <w:t xml:space="preserve">. Then </w:t>
+        <w:t>v</w:t>
       </w:r>
       <w:r>
         <w:rPr>
@@ -6620,7 +6348,7 @@
           <w:szCs w:val="28"/>
           <w:lang w:val="en-IN"/>
         </w:rPr>
-        <w:t xml:space="preserve">seaborn and plotted </w:t>
+        <w:t xml:space="preserve">arious graph such as </w:t>
       </w:r>
       <w:r>
         <w:rPr>
@@ -6630,7 +6358,7 @@
           <w:szCs w:val="28"/>
           <w:lang w:val="en-IN"/>
         </w:rPr>
-        <w:t>v</w:t>
+        <w:t>scatterplot, lineplot, barplot and histplot.</w:t>
       </w:r>
       <w:r>
         <w:rPr>
@@ -6640,126 +6368,8 @@
           <w:szCs w:val="28"/>
           <w:lang w:val="en-IN"/>
         </w:rPr>
-        <w:t xml:space="preserve">arious graph such as </w:t>
-      </w:r>
-      <w:r>
-        <w:rPr>
-          <w:rFonts w:ascii="Times New Roman" w:hAnsi="Times New Roman"/>
-          <w:bCs/>
-          <w:sz w:val="28"/>
-          <w:szCs w:val="28"/>
-          <w:lang w:val="en-IN"/>
-        </w:rPr>
-        <w:t xml:space="preserve">scatterplot, </w:t>
-      </w:r>
-      <w:proofErr w:type="spellStart"/>
-      <w:r>
-        <w:rPr>
-          <w:rFonts w:ascii="Times New Roman" w:hAnsi="Times New Roman"/>
-          <w:bCs/>
-          <w:sz w:val="28"/>
-          <w:szCs w:val="28"/>
-          <w:lang w:val="en-IN"/>
-        </w:rPr>
-        <w:t>lineplot</w:t>
-      </w:r>
-      <w:proofErr w:type="spellEnd"/>
-      <w:r>
-        <w:rPr>
-          <w:rFonts w:ascii="Times New Roman" w:hAnsi="Times New Roman"/>
-          <w:bCs/>
-          <w:sz w:val="28"/>
-          <w:szCs w:val="28"/>
-          <w:lang w:val="en-IN"/>
-        </w:rPr>
-        <w:t xml:space="preserve">, </w:t>
-      </w:r>
-      <w:proofErr w:type="spellStart"/>
-      <w:r>
-        <w:rPr>
-          <w:rFonts w:ascii="Times New Roman" w:hAnsi="Times New Roman"/>
-          <w:bCs/>
-          <w:sz w:val="28"/>
-          <w:szCs w:val="28"/>
-          <w:lang w:val="en-IN"/>
-        </w:rPr>
-        <w:t>barplot</w:t>
-      </w:r>
-      <w:proofErr w:type="spellEnd"/>
-      <w:r>
-        <w:rPr>
-          <w:rFonts w:ascii="Times New Roman" w:hAnsi="Times New Roman"/>
-          <w:bCs/>
-          <w:sz w:val="28"/>
-          <w:szCs w:val="28"/>
-          <w:lang w:val="en-IN"/>
-        </w:rPr>
-        <w:t xml:space="preserve"> and </w:t>
-      </w:r>
-      <w:proofErr w:type="spellStart"/>
-      <w:r>
-        <w:rPr>
-          <w:rFonts w:ascii="Times New Roman" w:hAnsi="Times New Roman"/>
-          <w:bCs/>
-          <w:sz w:val="28"/>
-          <w:szCs w:val="28"/>
-          <w:lang w:val="en-IN"/>
-        </w:rPr>
-        <w:t>histplot</w:t>
-      </w:r>
-      <w:proofErr w:type="spellEnd"/>
-      <w:r>
-        <w:rPr>
-          <w:rFonts w:ascii="Times New Roman" w:hAnsi="Times New Roman"/>
-          <w:bCs/>
-          <w:sz w:val="28"/>
-          <w:szCs w:val="28"/>
-          <w:lang w:val="en-IN"/>
-        </w:rPr>
-        <w:t>.</w:t>
-      </w:r>
-      <w:r>
-        <w:rPr>
-          <w:rFonts w:ascii="Times New Roman" w:hAnsi="Times New Roman"/>
-          <w:bCs/>
-          <w:sz w:val="28"/>
-          <w:szCs w:val="28"/>
-          <w:lang w:val="en-IN"/>
-        </w:rPr>
-        <w:t xml:space="preserve"> </w:t>
-      </w:r>
-      <w:r>
-        <w:rPr>
-          <w:rFonts w:ascii="Times New Roman" w:hAnsi="Times New Roman"/>
-          <w:bCs/>
-          <w:sz w:val="28"/>
-          <w:szCs w:val="28"/>
-          <w:lang w:val="en-IN"/>
-        </w:rPr>
-        <w:t>Another library which I have used</w:t>
-      </w:r>
-      <w:r>
-        <w:rPr>
-          <w:rFonts w:ascii="Times New Roman" w:hAnsi="Times New Roman"/>
-          <w:bCs/>
-          <w:sz w:val="28"/>
-          <w:szCs w:val="28"/>
-          <w:lang w:val="en-IN"/>
-        </w:rPr>
-        <w:t xml:space="preserve"> </w:t>
-      </w:r>
-      <w:proofErr w:type="spellStart"/>
-      <w:r>
-        <w:rPr>
-          <w:rFonts w:ascii="Times New Roman" w:hAnsi="Times New Roman"/>
-          <w:bCs/>
-          <w:sz w:val="28"/>
-          <w:szCs w:val="28"/>
-          <w:lang w:val="en-IN"/>
-        </w:rPr>
-        <w:t>plotly</w:t>
-      </w:r>
-      <w:proofErr w:type="spellEnd"/>
+        <w:t xml:space="preserve"> Another library which I have used plotly</w:t>
+      </w:r>
       <w:r>
         <w:rPr>
           <w:rFonts w:ascii="Times New Roman" w:hAnsi="Times New Roman"/>
@@ -7481,6 +7091,7 @@
     </w:p>
     <w:p>
       <w:pPr>
+        <w:spacing w:after="0"/>
         <w:outlineLvl w:val="0"/>
         <w:rPr>
           <w:rFonts w:ascii="Times New Roman" w:hAnsi="Times New Roman"/>
@@ -7489,6 +7100,149 @@
           <w:szCs w:val="28"/>
         </w:rPr>
       </w:pPr>
+      <w:r>
+        <w:rPr>
+          <w:rFonts w:ascii="Times New Roman" w:hAnsi="Times New Roman"/>
+          <w:b/>
+          <w:sz w:val="28"/>
+          <w:szCs w:val="28"/>
+        </w:rPr>
+        <w:t xml:space="preserve">Executed some of the Code for Bokeh Library </w:t>
+      </w:r>
+      <w:r>
+        <w:rPr>
+          <w:rFonts w:ascii="Times New Roman" w:hAnsi="Times New Roman"/>
+          <w:b/>
+          <w:sz w:val="28"/>
+          <w:szCs w:val="28"/>
+        </w:rPr>
+        <w:t>but</w:t>
+      </w:r>
+      <w:r>
+        <w:rPr>
+          <w:rFonts w:ascii="Times New Roman" w:hAnsi="Times New Roman"/>
+          <w:b/>
+          <w:sz w:val="28"/>
+          <w:szCs w:val="28"/>
+        </w:rPr>
+        <w:t xml:space="preserve"> Didn’t get the Output.</w:t>
+      </w:r>
+    </w:p>
+    <w:p>
+      <w:pPr>
+        <w:spacing w:after="0"/>
+        <w:outlineLvl w:val="0"/>
+        <w:rPr>
+          <w:rFonts w:ascii="Times New Roman" w:hAnsi="Times New Roman"/>
+          <w:b/>
+          <w:sz w:val="28"/>
+          <w:szCs w:val="28"/>
+        </w:rPr>
+      </w:pPr>
+      <w:r>
+        <w:rPr>
+          <w:noProof/>
+        </w:rPr>
+        <w:drawing>
+          <wp:inline distT="0" distB="0" distL="0" distR="0" wp14:anchorId="662B4A30" wp14:editId="25C9F00D">
+            <wp:extent cx="6858000" cy="3857625"/>
+            <wp:effectExtent l="0" t="0" r="0" b="9525"/>
+            <wp:docPr id="4" name="Picture 4"/>
+            <wp:cNvGraphicFramePr>
+              <a:graphicFrameLocks xmlns:a="http://schemas.openxmlformats.org/drawingml/2006/main" noChangeAspect="1"/>
+            </wp:cNvGraphicFramePr>
+            <a:graphic xmlns:a="http://schemas.openxmlformats.org/drawingml/2006/main">
+              <a:graphicData uri="http://schemas.openxmlformats.org/drawingml/2006/picture">
+                <pic:pic xmlns:pic="http://schemas.openxmlformats.org/drawingml/2006/picture">
+                  <pic:nvPicPr>
+                    <pic:cNvPr id="1" name=""/>
+                    <pic:cNvPicPr/>
+                  </pic:nvPicPr>
+                  <pic:blipFill>
+                    <a:blip r:embed="rId19"/>
+                    <a:stretch>
+                      <a:fillRect/>
+                    </a:stretch>
+                  </pic:blipFill>
+                  <pic:spPr>
+                    <a:xfrm>
+                      <a:off x="0" y="0"/>
+                      <a:ext cx="6858000" cy="3857625"/>
+                    </a:xfrm>
+                    <a:prstGeom prst="rect">
+                      <a:avLst/>
+                    </a:prstGeom>
+                  </pic:spPr>
+                </pic:pic>
+              </a:graphicData>
+            </a:graphic>
+          </wp:inline>
+        </w:drawing>
+      </w:r>
+    </w:p>
+    <w:p>
+      <w:pPr>
+        <w:spacing w:after="0"/>
+        <w:outlineLvl w:val="0"/>
+        <w:rPr>
+          <w:rFonts w:ascii="Times New Roman" w:hAnsi="Times New Roman"/>
+          <w:b/>
+          <w:sz w:val="28"/>
+          <w:szCs w:val="28"/>
+        </w:rPr>
+      </w:pPr>
+      <w:r>
+        <w:rPr>
+          <w:noProof/>
+        </w:rPr>
+        <w:lastRenderedPageBreak/>
+        <w:drawing>
+          <wp:inline distT="0" distB="0" distL="0" distR="0" wp14:anchorId="4F0AE9AE" wp14:editId="70B39292">
+            <wp:extent cx="6858000" cy="3857625"/>
+            <wp:effectExtent l="0" t="0" r="0" b="9525"/>
+            <wp:docPr id="3" name="Picture 3"/>
+            <wp:cNvGraphicFramePr>
+              <a:graphicFrameLocks xmlns:a="http://schemas.openxmlformats.org/drawingml/2006/main" noChangeAspect="1"/>
+            </wp:cNvGraphicFramePr>
+            <a:graphic xmlns:a="http://schemas.openxmlformats.org/drawingml/2006/main">
+              <a:graphicData uri="http://schemas.openxmlformats.org/drawingml/2006/picture">
+                <pic:pic xmlns:pic="http://schemas.openxmlformats.org/drawingml/2006/picture">
+                  <pic:nvPicPr>
+                    <pic:cNvPr id="1" name=""/>
+                    <pic:cNvPicPr/>
+                  </pic:nvPicPr>
+                  <pic:blipFill>
+                    <a:blip r:embed="rId20"/>
+                    <a:stretch>
+                      <a:fillRect/>
+                    </a:stretch>
+                  </pic:blipFill>
+                  <pic:spPr>
+                    <a:xfrm>
+                      <a:off x="0" y="0"/>
+                      <a:ext cx="6858000" cy="3857625"/>
+                    </a:xfrm>
+                    <a:prstGeom prst="rect">
+                      <a:avLst/>
+                    </a:prstGeom>
+                  </pic:spPr>
+                </pic:pic>
+              </a:graphicData>
+            </a:graphic>
+          </wp:inline>
+        </w:drawing>
+      </w:r>
+    </w:p>
+    <w:p>
+      <w:pPr>
+        <w:outlineLvl w:val="0"/>
+        <w:rPr>
+          <w:rFonts w:ascii="Times New Roman" w:hAnsi="Times New Roman"/>
+          <w:b/>
+          <w:sz w:val="28"/>
+          <w:szCs w:val="28"/>
+        </w:rPr>
+      </w:pPr>
     </w:p>
     <w:p>
       <w:pPr>
@@ -7620,19 +7374,8 @@
           <w:sz w:val="28"/>
           <w:szCs w:val="28"/>
         </w:rPr>
-        <w:t xml:space="preserve">Data Visualization using </w:t>
-      </w:r>
-      <w:proofErr w:type="spellStart"/>
-      <w:r>
-        <w:rPr>
-          <w:rFonts w:ascii="Times New Roman" w:hAnsi="Times New Roman"/>
-          <w:bCs/>
-          <w:sz w:val="28"/>
-          <w:szCs w:val="28"/>
-        </w:rPr>
-        <w:t>plotlib</w:t>
-      </w:r>
-      <w:proofErr w:type="spellEnd"/>
+        <w:t>Data Visualization using plotlib</w:t>
+      </w:r>
     </w:p>
     <w:p>
       <w:pPr>
@@ -8074,10 +7817,10 @@
     </w:tbl>
     <w:p/>
     <w:sectPr>
-      <w:headerReference w:type="even" r:id="rId19"/>
-      <w:headerReference w:type="default" r:id="rId20"/>
-      <w:footerReference w:type="even" r:id="rId21"/>
-      <w:footerReference w:type="default" r:id="rId22"/>
+      <w:headerReference w:type="even" r:id="rId21"/>
+      <w:headerReference w:type="default" r:id="rId22"/>
+      <w:footerReference w:type="even" r:id="rId23"/>
+      <w:footerReference w:type="default" r:id="rId24"/>
       <w:pgSz w:w="12240" w:h="15840"/>
       <w:pgMar w:top="2230" w:right="720" w:bottom="0" w:left="720" w:header="0" w:footer="0" w:gutter="0"/>
       <w:cols w:space="720"/>

</xml_diff>